<commit_message>
adding changes in document file
</commit_message>
<xml_diff>
--- a/docs/Bearcat Resident Connect(Color codes).docx
+++ b/docs/Bearcat Resident Connect(Color codes).docx
@@ -15,7 +15,21 @@
           <w:sz w:val="28"/>
           <w:szCs w:val="28"/>
         </w:rPr>
-        <w:t>Bearcat Resident Connect(UI)</w:t>
+        <w:t xml:space="preserve">Bearcat Resident </w:t>
+      </w:r>
+      <w:r>
+        <w:rPr>
+          <w:sz w:val="28"/>
+          <w:szCs w:val="28"/>
+        </w:rPr>
+        <w:t>Connect (</w:t>
+      </w:r>
+      <w:r>
+        <w:rPr>
+          <w:sz w:val="28"/>
+          <w:szCs w:val="28"/>
+        </w:rPr>
+        <w:t>UI)</w:t>
       </w:r>
     </w:p>
     <w:p/>
@@ -59,13 +73,23 @@
       </w:r>
     </w:p>
     <w:p>
-      <w:r>
-        <w:t>RGBA : 27 116 228 1</w:t>
-      </w:r>
-    </w:p>
-    <w:p>
-      <w:r>
-        <w:t xml:space="preserve">HSLA : 213 79% 50% 1 </w:t>
+      <w:proofErr w:type="gramStart"/>
+      <w:r>
+        <w:t>RGBA :</w:t>
+      </w:r>
+      <w:proofErr w:type="gramEnd"/>
+      <w:r>
+        <w:t xml:space="preserve"> 27 116 228 1</w:t>
+      </w:r>
+    </w:p>
+    <w:p>
+      <w:proofErr w:type="gramStart"/>
+      <w:r>
+        <w:t>HSLA :</w:t>
+      </w:r>
+      <w:proofErr w:type="gramEnd"/>
+      <w:r>
+        <w:t xml:space="preserve"> 213 79% 50% 1 </w:t>
       </w:r>
     </w:p>
     <w:p>
@@ -126,16 +150,13 @@
         <w:br/>
       </w:r>
       <w:r>
-        <w:t xml:space="preserve">    font-family: "</w:t>
-      </w:r>
-      <w:proofErr w:type="spellStart"/>
-      <w:r>
-        <w:t>Lato</w:t>
-      </w:r>
-      <w:proofErr w:type="spellEnd"/>
-      <w:r>
-        <w:t>", sans-serif;</w:t>
-      </w:r>
+        <w:t xml:space="preserve">    font-family: "Lato", sans-</w:t>
+      </w:r>
+      <w:proofErr w:type="gramStart"/>
+      <w:r>
+        <w:t>serif;</w:t>
+      </w:r>
+      <w:proofErr w:type="gramEnd"/>
     </w:p>
     <w:sectPr>
       <w:pgSz w:w="12240" w:h="15840"/>

</xml_diff>